<commit_message>
New version of Study Hall Activity 2 for 7-9-2019
</commit_message>
<xml_diff>
--- a/2 - ExcelBasics_IntroStats.docx
+++ b/2 - ExcelBasics_IntroStats.docx
@@ -15,6 +15,18 @@
           <w:u w:val="single"/>
         </w:rPr>
       </w:pPr>
+      <w:r>
+        <w:rPr>
+          <w:rFonts w:ascii="Times New Roman" w:hAnsi="Times New Roman" w:cs="Times New Roman"/>
+          <w:b/>
+          <w:sz w:val="22"/>
+          <w:szCs w:val="22"/>
+          <w:u w:val="single"/>
+        </w:rPr>
+        <w:t xml:space="preserve">Activity 1.2: </w:t>
+      </w:r>
+      <w:bookmarkStart w:id="0" w:name="_GoBack"/>
+      <w:bookmarkEnd w:id="0"/>
       <w:r>
         <w:rPr>
           <w:rFonts w:ascii="Times New Roman" w:hAnsi="Times New Roman" w:cs="Times New Roman"/>
@@ -557,31 +569,7 @@
           <w:sz w:val="22"/>
           <w:szCs w:val="22"/>
         </w:rPr>
-        <w:t xml:space="preserve">the </w:t>
-      </w:r>
-      <w:r>
-        <w:rPr>
-          <w:rFonts w:ascii="Times New Roman" w:eastAsia="Arial" w:hAnsi="Times New Roman" w:cs="Times New Roman"/>
-          <w:sz w:val="22"/>
-          <w:szCs w:val="22"/>
-        </w:rPr>
-        <w:t xml:space="preserve">GitHub </w:t>
-      </w:r>
-      <w:r>
-        <w:rPr>
-          <w:rFonts w:ascii="Times New Roman" w:eastAsia="Arial" w:hAnsi="Times New Roman" w:cs="Times New Roman"/>
-          <w:sz w:val="22"/>
-          <w:szCs w:val="22"/>
-        </w:rPr>
-        <w:t xml:space="preserve">repository </w:t>
-      </w:r>
-      <w:r>
-        <w:rPr>
-          <w:rFonts w:ascii="Times New Roman" w:eastAsia="Arial" w:hAnsi="Times New Roman" w:cs="Times New Roman"/>
-          <w:sz w:val="22"/>
-          <w:szCs w:val="22"/>
-        </w:rPr>
-        <w:t>titled “</w:t>
+        <w:t>the GitHub repository titled “</w:t>
       </w:r>
       <w:r>
         <w:rPr>
@@ -1502,7 +1490,7 @@
                         </a:ln>
                         <a:extLst>
                           <a:ext uri="{909E8E84-426E-40dd-AFC4-6F175D3DCCD1}">
-                            <a14:hiddenFill xmlns:a14="http://schemas.microsoft.com/office/drawing/2010/main" xmlns:w="http://schemas.openxmlformats.org/wordprocessingml/2006/main" xmlns:w10="urn:schemas-microsoft-com:office:word" xmlns:v="urn:schemas-microsoft-com:vml" xmlns:o="urn:schemas-microsoft-com:office:office" xmlns:mv="urn:schemas-microsoft-com:mac:vml" xmlns:mo="http://schemas.microsoft.com/office/mac/office/2008/main" xmlns="">
+                            <a14:hiddenFill xmlns="" xmlns:mo="http://schemas.microsoft.com/office/mac/office/2008/main" xmlns:mv="urn:schemas-microsoft-com:mac:vml" xmlns:o="urn:schemas-microsoft-com:office:office" xmlns:v="urn:schemas-microsoft-com:vml" xmlns:w10="urn:schemas-microsoft-com:office:word" xmlns:w="http://schemas.openxmlformats.org/wordprocessingml/2006/main" xmlns:a14="http://schemas.microsoft.com/office/drawing/2010/main">
                               <a:noFill/>
                             </a14:hiddenFill>
                           </a:ext>
@@ -2045,8 +2033,8 @@
         </w:rPr>
         <w:t>lk through an example together.  Perform the following in the Excel Basics worksheet:</w:t>
       </w:r>
-      <w:bookmarkStart w:id="0" w:name="page3"/>
-      <w:bookmarkEnd w:id="0"/>
+      <w:bookmarkStart w:id="1" w:name="page3"/>
+      <w:bookmarkEnd w:id="1"/>
     </w:p>
     <w:p>
       <w:pPr>
@@ -2682,7 +2670,7 @@
                         </a:ln>
                         <a:extLst>
                           <a:ext uri="{91240B29-F687-4f45-9708-019B960494DF}">
-                            <a14:hiddenLine xmlns:a14="http://schemas.microsoft.com/office/drawing/2010/main" xmlns:w="http://schemas.openxmlformats.org/wordprocessingml/2006/main" xmlns:w10="urn:schemas-microsoft-com:office:word" xmlns:v="urn:schemas-microsoft-com:vml" xmlns:o="urn:schemas-microsoft-com:office:office" xmlns:mv="urn:schemas-microsoft-com:mac:vml" xmlns:mo="http://schemas.microsoft.com/office/mac/office/2008/main" xmlns="" w="9525">
+                            <a14:hiddenLine xmlns="" xmlns:mo="http://schemas.microsoft.com/office/mac/office/2008/main" xmlns:mv="urn:schemas-microsoft-com:mac:vml" xmlns:o="urn:schemas-microsoft-com:office:office" xmlns:v="urn:schemas-microsoft-com:vml" xmlns:w10="urn:schemas-microsoft-com:office:word" xmlns:w="http://schemas.openxmlformats.org/wordprocessingml/2006/main" xmlns:a14="http://schemas.microsoft.com/office/drawing/2010/main" w="9525">
                               <a:solidFill>
                                 <a:srgbClr val="000000"/>
                               </a:solidFill>
@@ -2790,7 +2778,7 @@
                         </a:ln>
                         <a:extLst>
                           <a:ext uri="{909E8E84-426E-40dd-AFC4-6F175D3DCCD1}">
-                            <a14:hiddenFill xmlns:a14="http://schemas.microsoft.com/office/drawing/2010/main" xmlns:w="http://schemas.openxmlformats.org/wordprocessingml/2006/main" xmlns:w10="urn:schemas-microsoft-com:office:word" xmlns:v="urn:schemas-microsoft-com:vml" xmlns:o="urn:schemas-microsoft-com:office:office" xmlns:mv="urn:schemas-microsoft-com:mac:vml" xmlns:mo="http://schemas.microsoft.com/office/mac/office/2008/main" xmlns="">
+                            <a14:hiddenFill xmlns="" xmlns:mo="http://schemas.microsoft.com/office/mac/office/2008/main" xmlns:mv="urn:schemas-microsoft-com:mac:vml" xmlns:o="urn:schemas-microsoft-com:office:office" xmlns:v="urn:schemas-microsoft-com:vml" xmlns:w10="urn:schemas-microsoft-com:office:word" xmlns:w="http://schemas.openxmlformats.org/wordprocessingml/2006/main" xmlns:a14="http://schemas.microsoft.com/office/drawing/2010/main">
                               <a:noFill/>
                             </a14:hiddenFill>
                           </a:ext>
@@ -4182,8 +4170,8 @@
           <w:szCs w:val="22"/>
         </w:rPr>
       </w:pPr>
-      <w:bookmarkStart w:id="1" w:name="page4"/>
-      <w:bookmarkEnd w:id="1"/>
+      <w:bookmarkStart w:id="2" w:name="page4"/>
+      <w:bookmarkEnd w:id="2"/>
       <w:r>
         <w:rPr>
           <w:rFonts w:ascii="Times New Roman" w:hAnsi="Times New Roman" w:cs="Times New Roman"/>
@@ -5503,8 +5491,6 @@
         </w:rPr>
         <w:t>,</w:t>
       </w:r>
-      <w:bookmarkStart w:id="2" w:name="_GoBack"/>
-      <w:bookmarkEnd w:id="2"/>
       <w:r>
         <w:rPr>
           <w:rFonts w:ascii="Times New Roman" w:eastAsia="Arial" w:hAnsi="Times New Roman" w:cs="Times New Roman"/>
@@ -7479,6 +7465,7 @@
     <w:lsdException w:name="HTML Sample" w:semiHidden="1" w:unhideWhenUsed="1"/>
     <w:lsdException w:name="HTML Typewriter" w:semiHidden="1" w:unhideWhenUsed="1"/>
     <w:lsdException w:name="HTML Variable" w:semiHidden="1" w:unhideWhenUsed="1"/>
+    <w:lsdException w:name="Normal Table" w:semiHidden="1" w:unhideWhenUsed="1"/>
     <w:lsdException w:name="annotation subject" w:semiHidden="1" w:unhideWhenUsed="1"/>
     <w:lsdException w:name="No List" w:semiHidden="1" w:unhideWhenUsed="1"/>
     <w:lsdException w:name="Outline List 1" w:semiHidden="1" w:unhideWhenUsed="1"/>
@@ -7521,8 +7508,11 @@
     <w:lsdException w:name="Table Contemporary" w:semiHidden="1" w:unhideWhenUsed="1"/>
     <w:lsdException w:name="Table Elegant" w:semiHidden="1" w:unhideWhenUsed="1"/>
     <w:lsdException w:name="Table Professional" w:semiHidden="1" w:unhideWhenUsed="1"/>
+    <w:lsdException w:name="Table Subtle 1" w:semiHidden="1" w:unhideWhenUsed="1"/>
     <w:lsdException w:name="Table Subtle 2" w:semiHidden="1" w:unhideWhenUsed="1"/>
     <w:lsdException w:name="Table Web 1" w:semiHidden="1" w:unhideWhenUsed="1"/>
+    <w:lsdException w:name="Table Web 2" w:semiHidden="1" w:unhideWhenUsed="1"/>
+    <w:lsdException w:name="Table Web 3" w:semiHidden="1" w:unhideWhenUsed="1"/>
     <w:lsdException w:name="Balloon Text" w:semiHidden="1" w:unhideWhenUsed="1"/>
     <w:lsdException w:name="Table Grid" w:uiPriority="59"/>
     <w:lsdException w:name="Table Theme" w:semiHidden="1" w:unhideWhenUsed="1"/>

</xml_diff>

<commit_message>
Re-uploaded Activity for Study Hall on 7-9-19
</commit_message>
<xml_diff>
--- a/2 - ExcelBasics_IntroStats.docx
+++ b/2 - ExcelBasics_IntroStats.docx
@@ -25,8 +25,6 @@
         </w:rPr>
         <w:t xml:space="preserve">Activity 1.2: </w:t>
       </w:r>
-      <w:bookmarkStart w:id="0" w:name="_GoBack"/>
-      <w:bookmarkEnd w:id="0"/>
       <w:r>
         <w:rPr>
           <w:rFonts w:ascii="Times New Roman" w:hAnsi="Times New Roman" w:cs="Times New Roman"/>
@@ -114,25 +112,7 @@
           <w:sz w:val="22"/>
           <w:szCs w:val="22"/>
         </w:rPr>
-        <w:t xml:space="preserve">We will begin at a novice level, </w:t>
-      </w:r>
-      <w:proofErr w:type="gramStart"/>
-      <w:r>
-        <w:rPr>
-          <w:rFonts w:ascii="Times New Roman" w:eastAsia="Arial" w:hAnsi="Times New Roman" w:cs="Times New Roman"/>
-          <w:sz w:val="22"/>
-          <w:szCs w:val="22"/>
-        </w:rPr>
-        <w:t>assuming that</w:t>
-      </w:r>
-      <w:proofErr w:type="gramEnd"/>
-      <w:r>
-        <w:rPr>
-          <w:rFonts w:ascii="Times New Roman" w:eastAsia="Arial" w:hAnsi="Times New Roman" w:cs="Times New Roman"/>
-          <w:sz w:val="22"/>
-          <w:szCs w:val="22"/>
-        </w:rPr>
-        <w:t xml:space="preserve"> you have </w:t>
+        <w:t xml:space="preserve">We will begin at a novice level, assuming that you have </w:t>
       </w:r>
       <w:r>
         <w:rPr>
@@ -881,41 +861,51 @@
           <w:sz w:val="22"/>
           <w:szCs w:val="22"/>
         </w:rPr>
+        <w:t>columns</w:t>
+      </w:r>
+      <w:r>
+        <w:rPr>
+          <w:rFonts w:ascii="Times New Roman" w:hAnsi="Times New Roman" w:cs="Times New Roman"/>
+          <w:sz w:val="22"/>
+          <w:szCs w:val="22"/>
+        </w:rPr>
+        <w:t xml:space="preserve">. Along the top </w:t>
+      </w:r>
+      <w:r>
+        <w:rPr>
+          <w:rFonts w:ascii="Times New Roman" w:hAnsi="Times New Roman" w:cs="Times New Roman"/>
+          <w:b/>
+          <w:sz w:val="22"/>
+          <w:szCs w:val="22"/>
+        </w:rPr>
+        <w:t>letters</w:t>
+      </w:r>
+      <w:r>
+        <w:rPr>
+          <w:rFonts w:ascii="Times New Roman" w:hAnsi="Times New Roman" w:cs="Times New Roman"/>
+          <w:sz w:val="22"/>
+          <w:szCs w:val="22"/>
+        </w:rPr>
+        <w:t xml:space="preserve"> in alphabetical order from left to right identify</w:t>
+      </w:r>
+      <w:r>
+        <w:rPr>
+          <w:rFonts w:ascii="Times New Roman" w:hAnsi="Times New Roman" w:cs="Times New Roman"/>
+          <w:sz w:val="22"/>
+          <w:szCs w:val="22"/>
+        </w:rPr>
+        <w:t xml:space="preserve"> </w:t>
+      </w:r>
+      <w:bookmarkStart w:id="0" w:name="_GoBack"/>
+      <w:bookmarkEnd w:id="0"/>
+      <w:r>
+        <w:rPr>
+          <w:rFonts w:ascii="Times New Roman" w:hAnsi="Times New Roman" w:cs="Times New Roman"/>
+          <w:b/>
+          <w:sz w:val="22"/>
+          <w:szCs w:val="22"/>
+        </w:rPr>
         <w:t>rows</w:t>
-      </w:r>
-      <w:r>
-        <w:rPr>
-          <w:rFonts w:ascii="Times New Roman" w:hAnsi="Times New Roman" w:cs="Times New Roman"/>
-          <w:sz w:val="22"/>
-          <w:szCs w:val="22"/>
-        </w:rPr>
-        <w:t xml:space="preserve">. Along the top </w:t>
-      </w:r>
-      <w:r>
-        <w:rPr>
-          <w:rFonts w:ascii="Times New Roman" w:hAnsi="Times New Roman" w:cs="Times New Roman"/>
-          <w:b/>
-          <w:sz w:val="22"/>
-          <w:szCs w:val="22"/>
-        </w:rPr>
-        <w:t>letters</w:t>
-      </w:r>
-      <w:r>
-        <w:rPr>
-          <w:rFonts w:ascii="Times New Roman" w:hAnsi="Times New Roman" w:cs="Times New Roman"/>
-          <w:sz w:val="22"/>
-          <w:szCs w:val="22"/>
-        </w:rPr>
-        <w:t xml:space="preserve"> in alphabetical order from left to right identify </w:t>
-      </w:r>
-      <w:r>
-        <w:rPr>
-          <w:rFonts w:ascii="Times New Roman" w:hAnsi="Times New Roman" w:cs="Times New Roman"/>
-          <w:b/>
-          <w:sz w:val="22"/>
-          <w:szCs w:val="22"/>
-        </w:rPr>
-        <w:t>columns</w:t>
       </w:r>
       <w:r>
         <w:rPr>
@@ -1300,25 +1290,7 @@
           <w:sz w:val="22"/>
           <w:szCs w:val="22"/>
         </w:rPr>
-        <w:t xml:space="preserve">. </w:t>
-      </w:r>
-      <w:proofErr w:type="gramStart"/>
-      <w:r>
-        <w:rPr>
-          <w:rFonts w:ascii="Times New Roman" w:eastAsia="Arial" w:hAnsi="Times New Roman" w:cs="Times New Roman"/>
-          <w:sz w:val="22"/>
-          <w:szCs w:val="22"/>
-        </w:rPr>
-        <w:t>Likewise</w:t>
-      </w:r>
-      <w:proofErr w:type="gramEnd"/>
-      <w:r>
-        <w:rPr>
-          <w:rFonts w:ascii="Times New Roman" w:eastAsia="Arial" w:hAnsi="Times New Roman" w:cs="Times New Roman"/>
-          <w:sz w:val="22"/>
-          <w:szCs w:val="22"/>
-        </w:rPr>
-        <w:t xml:space="preserve"> if you select more than one cell, the selected </w:t>
+        <w:t xml:space="preserve">. Likewise if you select more than one cell, the selected </w:t>
       </w:r>
       <w:r>
         <w:rPr>
@@ -1490,7 +1462,7 @@
                         </a:ln>
                         <a:extLst>
                           <a:ext uri="{909E8E84-426E-40dd-AFC4-6F175D3DCCD1}">
-                            <a14:hiddenFill xmlns="" xmlns:mo="http://schemas.microsoft.com/office/mac/office/2008/main" xmlns:mv="urn:schemas-microsoft-com:mac:vml" xmlns:o="urn:schemas-microsoft-com:office:office" xmlns:v="urn:schemas-microsoft-com:vml" xmlns:w10="urn:schemas-microsoft-com:office:word" xmlns:w="http://schemas.openxmlformats.org/wordprocessingml/2006/main" xmlns:a14="http://schemas.microsoft.com/office/drawing/2010/main">
+                            <a14:hiddenFill xmlns:a14="http://schemas.microsoft.com/office/drawing/2010/main" xmlns:w="http://schemas.openxmlformats.org/wordprocessingml/2006/main" xmlns:w10="urn:schemas-microsoft-com:office:word" xmlns:v="urn:schemas-microsoft-com:vml" xmlns:o="urn:schemas-microsoft-com:office:office" xmlns:mv="urn:schemas-microsoft-com:mac:vml" xmlns:mo="http://schemas.microsoft.com/office/mac/office/2008/main" xmlns="">
                               <a:noFill/>
                             </a14:hiddenFill>
                           </a:ext>
@@ -1816,25 +1788,7 @@
           <w:sz w:val="22"/>
           <w:szCs w:val="22"/>
         </w:rPr>
-        <w:t xml:space="preserve">Excel can do more than just store data in vectors and arrays; through Excel you can perform </w:t>
-      </w:r>
-      <w:proofErr w:type="gramStart"/>
-      <w:r>
-        <w:rPr>
-          <w:rFonts w:ascii="Times New Roman" w:hAnsi="Times New Roman" w:cs="Times New Roman"/>
-          <w:sz w:val="22"/>
-          <w:szCs w:val="22"/>
-        </w:rPr>
-        <w:t>all of</w:t>
-      </w:r>
-      <w:proofErr w:type="gramEnd"/>
-      <w:r>
-        <w:rPr>
-          <w:rFonts w:ascii="Times New Roman" w:hAnsi="Times New Roman" w:cs="Times New Roman"/>
-          <w:sz w:val="22"/>
-          <w:szCs w:val="22"/>
-        </w:rPr>
-        <w:t xml:space="preserve"> the </w:t>
+        <w:t xml:space="preserve">Excel can do more than just store data in vectors and arrays; through Excel you can perform all of the </w:t>
       </w:r>
       <w:r>
         <w:rPr>
@@ -1943,25 +1897,14 @@
         </w:rPr>
         <w:t xml:space="preserve">the operation with an </w:t>
       </w:r>
-      <w:proofErr w:type="gramStart"/>
-      <w:r>
-        <w:rPr>
-          <w:rFonts w:ascii="Times New Roman" w:eastAsia="Arial" w:hAnsi="Times New Roman" w:cs="Times New Roman"/>
-          <w:b/>
-          <w:sz w:val="22"/>
-          <w:szCs w:val="22"/>
-        </w:rPr>
-        <w:t>equals</w:t>
-      </w:r>
-      <w:proofErr w:type="gramEnd"/>
-      <w:r>
-        <w:rPr>
-          <w:rFonts w:ascii="Times New Roman" w:eastAsia="Arial" w:hAnsi="Times New Roman" w:cs="Times New Roman"/>
-          <w:b/>
-          <w:sz w:val="22"/>
-          <w:szCs w:val="22"/>
-        </w:rPr>
-        <w:t xml:space="preserve"> sign</w:t>
+      <w:r>
+        <w:rPr>
+          <w:rFonts w:ascii="Times New Roman" w:eastAsia="Arial" w:hAnsi="Times New Roman" w:cs="Times New Roman"/>
+          <w:b/>
+          <w:sz w:val="22"/>
+          <w:szCs w:val="22"/>
+        </w:rPr>
+        <w:t>equals sign</w:t>
       </w:r>
       <w:r>
         <w:rPr>
@@ -2107,43 +2050,7 @@
           <w:sz w:val="22"/>
           <w:szCs w:val="22"/>
         </w:rPr>
-        <w:t xml:space="preserve">Now, in cell I6 we will represent the sum of cells G6 and H6. Enter an </w:t>
-      </w:r>
-      <w:proofErr w:type="gramStart"/>
-      <w:r>
-        <w:rPr>
-          <w:rFonts w:ascii="Times New Roman" w:eastAsia="Arial" w:hAnsi="Times New Roman" w:cs="Times New Roman"/>
-          <w:sz w:val="22"/>
-          <w:szCs w:val="22"/>
-        </w:rPr>
-        <w:t>equals</w:t>
-      </w:r>
-      <w:proofErr w:type="gramEnd"/>
-      <w:r>
-        <w:rPr>
-          <w:rFonts w:ascii="Times New Roman" w:eastAsia="Arial" w:hAnsi="Times New Roman" w:cs="Times New Roman"/>
-          <w:sz w:val="22"/>
-          <w:szCs w:val="22"/>
-        </w:rPr>
-        <w:t xml:space="preserve"> sign and then write G6 + H6 into cell I6. Press </w:t>
-      </w:r>
-      <w:proofErr w:type="gramStart"/>
-      <w:r>
-        <w:rPr>
-          <w:rFonts w:ascii="Times New Roman" w:eastAsia="Arial" w:hAnsi="Times New Roman" w:cs="Times New Roman"/>
-          <w:sz w:val="22"/>
-          <w:szCs w:val="22"/>
-        </w:rPr>
-        <w:t>enter</w:t>
-      </w:r>
-      <w:proofErr w:type="gramEnd"/>
-      <w:r>
-        <w:rPr>
-          <w:rFonts w:ascii="Times New Roman" w:eastAsia="Arial" w:hAnsi="Times New Roman" w:cs="Times New Roman"/>
-          <w:sz w:val="22"/>
-          <w:szCs w:val="22"/>
-        </w:rPr>
-        <w:t xml:space="preserve">. Voila, you </w:t>
+        <w:t xml:space="preserve">Now, in cell I6 we will represent the sum of cells G6 and H6. Enter an equals sign and then write G6 + H6 into cell I6. Press enter. Voila, you </w:t>
       </w:r>
       <w:r>
         <w:rPr>
@@ -2240,25 +2147,7 @@
           <w:sz w:val="22"/>
           <w:szCs w:val="22"/>
         </w:rPr>
-        <w:t xml:space="preserve">.  Go into that </w:t>
-      </w:r>
-      <w:proofErr w:type="gramStart"/>
-      <w:r>
-        <w:rPr>
-          <w:rFonts w:ascii="Times New Roman" w:eastAsia="Arial" w:hAnsi="Times New Roman" w:cs="Times New Roman"/>
-          <w:sz w:val="22"/>
-          <w:szCs w:val="22"/>
-        </w:rPr>
-        <w:t>box, and</w:t>
-      </w:r>
-      <w:proofErr w:type="gramEnd"/>
-      <w:r>
-        <w:rPr>
-          <w:rFonts w:ascii="Times New Roman" w:eastAsia="Arial" w:hAnsi="Times New Roman" w:cs="Times New Roman"/>
-          <w:sz w:val="22"/>
-          <w:szCs w:val="22"/>
-        </w:rPr>
-        <w:t xml:space="preserve"> delete everything but the ‘=’ sign.  Now, you will create the same equation by clicking on the G6 cell, then typing the ‘+’ sign, then clicking on the </w:t>
+        <w:t xml:space="preserve">.  Go into that box, and delete everything but the ‘=’ sign.  Now, you will create the same equation by clicking on the G6 cell, then typing the ‘+’ sign, then clicking on the </w:t>
       </w:r>
       <w:r>
         <w:rPr>
@@ -2427,25 +2316,7 @@
           <w:sz w:val="22"/>
           <w:szCs w:val="22"/>
         </w:rPr>
-        <w:t xml:space="preserve"> an </w:t>
-      </w:r>
-      <w:proofErr w:type="gramStart"/>
-      <w:r>
-        <w:rPr>
-          <w:rFonts w:ascii="Times New Roman" w:eastAsia="Arial" w:hAnsi="Times New Roman" w:cs="Times New Roman"/>
-          <w:sz w:val="22"/>
-          <w:szCs w:val="22"/>
-        </w:rPr>
-        <w:t>equals</w:t>
-      </w:r>
-      <w:proofErr w:type="gramEnd"/>
-      <w:r>
-        <w:rPr>
-          <w:rFonts w:ascii="Times New Roman" w:eastAsia="Arial" w:hAnsi="Times New Roman" w:cs="Times New Roman"/>
-          <w:sz w:val="22"/>
-          <w:szCs w:val="22"/>
-        </w:rPr>
-        <w:t xml:space="preserve"> sign into cell M6.</w:t>
+        <w:t xml:space="preserve"> an equals sign into cell M6.</w:t>
       </w:r>
     </w:p>
     <w:p>
@@ -2498,25 +2369,7 @@
           <w:sz w:val="22"/>
           <w:szCs w:val="22"/>
         </w:rPr>
-        <w:t xml:space="preserve">Press </w:t>
-      </w:r>
-      <w:proofErr w:type="gramStart"/>
-      <w:r>
-        <w:rPr>
-          <w:rFonts w:ascii="Times New Roman" w:eastAsia="Arial" w:hAnsi="Times New Roman" w:cs="Times New Roman"/>
-          <w:sz w:val="22"/>
-          <w:szCs w:val="22"/>
-        </w:rPr>
-        <w:t>enter</w:t>
-      </w:r>
-      <w:proofErr w:type="gramEnd"/>
-      <w:r>
-        <w:rPr>
-          <w:rFonts w:ascii="Times New Roman" w:eastAsia="Arial" w:hAnsi="Times New Roman" w:cs="Times New Roman"/>
-          <w:sz w:val="22"/>
-          <w:szCs w:val="22"/>
-        </w:rPr>
-        <w:t xml:space="preserve">. </w:t>
+        <w:t xml:space="preserve">Press enter. </w:t>
       </w:r>
     </w:p>
     <w:p>
@@ -2670,7 +2523,7 @@
                         </a:ln>
                         <a:extLst>
                           <a:ext uri="{91240B29-F687-4f45-9708-019B960494DF}">
-                            <a14:hiddenLine xmlns="" xmlns:mo="http://schemas.microsoft.com/office/mac/office/2008/main" xmlns:mv="urn:schemas-microsoft-com:mac:vml" xmlns:o="urn:schemas-microsoft-com:office:office" xmlns:v="urn:schemas-microsoft-com:vml" xmlns:w10="urn:schemas-microsoft-com:office:word" xmlns:w="http://schemas.openxmlformats.org/wordprocessingml/2006/main" xmlns:a14="http://schemas.microsoft.com/office/drawing/2010/main" w="9525">
+                            <a14:hiddenLine xmlns:a14="http://schemas.microsoft.com/office/drawing/2010/main" xmlns:w="http://schemas.openxmlformats.org/wordprocessingml/2006/main" xmlns:w10="urn:schemas-microsoft-com:office:word" xmlns:v="urn:schemas-microsoft-com:vml" xmlns:o="urn:schemas-microsoft-com:office:office" xmlns:mv="urn:schemas-microsoft-com:mac:vml" xmlns:mo="http://schemas.microsoft.com/office/mac/office/2008/main" xmlns="" w="9525">
                               <a:solidFill>
                                 <a:srgbClr val="000000"/>
                               </a:solidFill>
@@ -2778,7 +2631,7 @@
                         </a:ln>
                         <a:extLst>
                           <a:ext uri="{909E8E84-426E-40dd-AFC4-6F175D3DCCD1}">
-                            <a14:hiddenFill xmlns="" xmlns:mo="http://schemas.microsoft.com/office/mac/office/2008/main" xmlns:mv="urn:schemas-microsoft-com:mac:vml" xmlns:o="urn:schemas-microsoft-com:office:office" xmlns:v="urn:schemas-microsoft-com:vml" xmlns:w10="urn:schemas-microsoft-com:office:word" xmlns:w="http://schemas.openxmlformats.org/wordprocessingml/2006/main" xmlns:a14="http://schemas.microsoft.com/office/drawing/2010/main">
+                            <a14:hiddenFill xmlns:a14="http://schemas.microsoft.com/office/drawing/2010/main" xmlns:w="http://schemas.openxmlformats.org/wordprocessingml/2006/main" xmlns:w10="urn:schemas-microsoft-com:office:word" xmlns:v="urn:schemas-microsoft-com:vml" xmlns:o="urn:schemas-microsoft-com:office:office" xmlns:mv="urn:schemas-microsoft-com:mac:vml" xmlns:mo="http://schemas.microsoft.com/office/mac/office/2008/main" xmlns="">
                               <a:noFill/>
                             </a14:hiddenFill>
                           </a:ext>
@@ -2940,33 +2793,15 @@
           <w:sz w:val="22"/>
           <w:szCs w:val="22"/>
         </w:rPr>
-        <w:t xml:space="preserve">Click and hold that small </w:t>
-      </w:r>
-      <w:proofErr w:type="gramStart"/>
-      <w:r>
-        <w:rPr>
-          <w:rFonts w:ascii="Times New Roman" w:eastAsia="Arial" w:hAnsi="Times New Roman" w:cs="Times New Roman"/>
-          <w:sz w:val="22"/>
-          <w:szCs w:val="22"/>
-        </w:rPr>
-        <w:t>square</w:t>
-      </w:r>
-      <w:r>
-        <w:rPr>
-          <w:rFonts w:ascii="Times New Roman" w:eastAsia="Arial" w:hAnsi="Times New Roman" w:cs="Times New Roman"/>
-          <w:sz w:val="22"/>
-          <w:szCs w:val="22"/>
-        </w:rPr>
-        <w:t>, and</w:t>
-      </w:r>
-      <w:proofErr w:type="gramEnd"/>
-      <w:r>
-        <w:rPr>
-          <w:rFonts w:ascii="Times New Roman" w:eastAsia="Arial" w:hAnsi="Times New Roman" w:cs="Times New Roman"/>
-          <w:sz w:val="22"/>
-          <w:szCs w:val="22"/>
-        </w:rPr>
-        <w:t xml:space="preserve"> drag it down to highlight all the cells you want to fill with the product equation.  </w:t>
+        <w:t>Click and hold that small square</w:t>
+      </w:r>
+      <w:r>
+        <w:rPr>
+          <w:rFonts w:ascii="Times New Roman" w:eastAsia="Arial" w:hAnsi="Times New Roman" w:cs="Times New Roman"/>
+          <w:sz w:val="22"/>
+          <w:szCs w:val="22"/>
+        </w:rPr>
+        <w:t xml:space="preserve">, and drag it down to highlight all the cells you want to fill with the product equation.  </w:t>
       </w:r>
       <w:r>
         <w:rPr>
@@ -3322,25 +3157,7 @@
           <w:sz w:val="22"/>
           <w:szCs w:val="22"/>
         </w:rPr>
-        <w:t xml:space="preserve">Lastly, let's </w:t>
-      </w:r>
-      <w:proofErr w:type="gramStart"/>
-      <w:r>
-        <w:rPr>
-          <w:rFonts w:ascii="Times New Roman" w:eastAsia="Arial" w:hAnsi="Times New Roman" w:cs="Times New Roman"/>
-          <w:sz w:val="22"/>
-          <w:szCs w:val="22"/>
-        </w:rPr>
-        <w:t>take a look</w:t>
-      </w:r>
-      <w:proofErr w:type="gramEnd"/>
-      <w:r>
-        <w:rPr>
-          <w:rFonts w:ascii="Times New Roman" w:eastAsia="Arial" w:hAnsi="Times New Roman" w:cs="Times New Roman"/>
-          <w:sz w:val="22"/>
-          <w:szCs w:val="22"/>
-        </w:rPr>
-        <w:t xml:space="preserve"> at using speci</w:t>
+        <w:t>Lastly, let's take a look at using speci</w:t>
       </w:r>
       <w:r>
         <w:rPr>
@@ -3453,25 +3270,7 @@
           <w:sz w:val="22"/>
           <w:szCs w:val="22"/>
         </w:rPr>
-        <w:t xml:space="preserve">Enter an </w:t>
-      </w:r>
-      <w:proofErr w:type="gramStart"/>
-      <w:r>
-        <w:rPr>
-          <w:rFonts w:ascii="Times New Roman" w:eastAsia="Arial" w:hAnsi="Times New Roman" w:cs="Times New Roman"/>
-          <w:sz w:val="22"/>
-          <w:szCs w:val="22"/>
-        </w:rPr>
-        <w:t>equals</w:t>
-      </w:r>
-      <w:proofErr w:type="gramEnd"/>
-      <w:r>
-        <w:rPr>
-          <w:rFonts w:ascii="Times New Roman" w:eastAsia="Arial" w:hAnsi="Times New Roman" w:cs="Times New Roman"/>
-          <w:sz w:val="22"/>
-          <w:szCs w:val="22"/>
-        </w:rPr>
-        <w:t xml:space="preserve"> sign into cell O6</w:t>
+        <w:t>Enter an equals sign into cell O6</w:t>
       </w:r>
     </w:p>
     <w:p>
@@ -3524,25 +3323,7 @@
           <w:sz w:val="22"/>
           <w:szCs w:val="22"/>
         </w:rPr>
-        <w:t xml:space="preserve"> the Excel function </w:t>
-      </w:r>
-      <w:proofErr w:type="gramStart"/>
-      <w:r>
-        <w:rPr>
-          <w:rFonts w:ascii="Times New Roman" w:eastAsia="Arial" w:hAnsi="Times New Roman" w:cs="Times New Roman"/>
-          <w:sz w:val="22"/>
-          <w:szCs w:val="22"/>
-        </w:rPr>
-        <w:t>AVERAGE(</w:t>
-      </w:r>
-      <w:proofErr w:type="gramEnd"/>
-      <w:r>
-        <w:rPr>
-          <w:rFonts w:ascii="Times New Roman" w:eastAsia="Arial" w:hAnsi="Times New Roman" w:cs="Times New Roman"/>
-          <w:sz w:val="22"/>
-          <w:szCs w:val="22"/>
-        </w:rPr>
-        <w:t>) by typing AVERAGE to the right of the equals sign</w:t>
+        <w:t xml:space="preserve"> the Excel function AVERAGE() by typing AVERAGE to the right of the equals sign</w:t>
       </w:r>
       <w:r>
         <w:rPr>
@@ -3668,25 +3449,7 @@
           <w:sz w:val="22"/>
           <w:szCs w:val="22"/>
         </w:rPr>
-        <w:t xml:space="preserve">Now you need to specify which cells you want to average. You could do this manually, but in most </w:t>
-      </w:r>
-      <w:proofErr w:type="gramStart"/>
-      <w:r>
-        <w:rPr>
-          <w:rFonts w:ascii="Times New Roman" w:hAnsi="Times New Roman" w:cs="Times New Roman"/>
-          <w:sz w:val="22"/>
-          <w:szCs w:val="22"/>
-        </w:rPr>
-        <w:t>cases</w:t>
-      </w:r>
-      <w:proofErr w:type="gramEnd"/>
-      <w:r>
-        <w:rPr>
-          <w:rFonts w:ascii="Times New Roman" w:hAnsi="Times New Roman" w:cs="Times New Roman"/>
-          <w:sz w:val="22"/>
-          <w:szCs w:val="22"/>
-        </w:rPr>
-        <w:t xml:space="preserve"> it is easier to click and highlight the cells you want to perform an operation on.</w:t>
+        <w:t>Now you need to specify which cells you want to average. You could do this manually, but in most cases it is easier to click and highlight the cells you want to perform an operation on.</w:t>
       </w:r>
     </w:p>
     <w:p>
@@ -3799,25 +3562,7 @@
           <w:sz w:val="22"/>
           <w:szCs w:val="22"/>
         </w:rPr>
-        <w:t>=</w:t>
-      </w:r>
-      <w:proofErr w:type="gramStart"/>
-      <w:r>
-        <w:rPr>
-          <w:rFonts w:ascii="Times New Roman" w:eastAsia="Arial" w:hAnsi="Times New Roman" w:cs="Times New Roman"/>
-          <w:sz w:val="22"/>
-          <w:szCs w:val="22"/>
-        </w:rPr>
-        <w:t>AVERAGE(</w:t>
-      </w:r>
-      <w:proofErr w:type="gramEnd"/>
-      <w:r>
-        <w:rPr>
-          <w:rFonts w:ascii="Times New Roman" w:eastAsia="Arial" w:hAnsi="Times New Roman" w:cs="Times New Roman"/>
-          <w:sz w:val="22"/>
-          <w:szCs w:val="22"/>
-        </w:rPr>
-        <w:t>M6:M11)</w:t>
+        <w:t>=AVERAGE(M6:M11)</w:t>
       </w:r>
     </w:p>
     <w:p>
@@ -4281,25 +4026,7 @@
           <w:sz w:val="22"/>
           <w:szCs w:val="22"/>
         </w:rPr>
-        <w:t xml:space="preserve">The values you entered in cells O6 through S6 are called descriptive statistics. The primary goal of descriptive statistics is to describe basic features of the data that tell you something about the dataset as a </w:t>
-      </w:r>
-      <w:proofErr w:type="gramStart"/>
-      <w:r>
-        <w:rPr>
-          <w:rFonts w:ascii="Times New Roman" w:hAnsi="Times New Roman" w:cs="Times New Roman"/>
-          <w:sz w:val="22"/>
-          <w:szCs w:val="22"/>
-        </w:rPr>
-        <w:t>whole, and</w:t>
-      </w:r>
-      <w:proofErr w:type="gramEnd"/>
-      <w:r>
-        <w:rPr>
-          <w:rFonts w:ascii="Times New Roman" w:hAnsi="Times New Roman" w:cs="Times New Roman"/>
-          <w:sz w:val="22"/>
-          <w:szCs w:val="22"/>
-        </w:rPr>
-        <w:t xml:space="preserve"> allow comparison with other datasets.</w:t>
+        <w:t>The values you entered in cells O6 through S6 are called descriptive statistics. The primary goal of descriptive statistics is to describe basic features of the data that tell you something about the dataset as a whole, and allow comparison with other datasets.</w:t>
       </w:r>
     </w:p>
     <w:p>
@@ -4596,25 +4323,7 @@
           <w:sz w:val="22"/>
           <w:szCs w:val="22"/>
         </w:rPr>
-        <w:t xml:space="preserve">attained by summing the </w:t>
-      </w:r>
-      <w:proofErr w:type="gramStart"/>
-      <w:r>
-        <w:rPr>
-          <w:rFonts w:ascii="Times New Roman" w:hAnsi="Times New Roman" w:cs="Times New Roman"/>
-          <w:sz w:val="22"/>
-          <w:szCs w:val="22"/>
-        </w:rPr>
-        <w:t>all of</w:t>
-      </w:r>
-      <w:proofErr w:type="gramEnd"/>
-      <w:r>
-        <w:rPr>
-          <w:rFonts w:ascii="Times New Roman" w:hAnsi="Times New Roman" w:cs="Times New Roman"/>
-          <w:sz w:val="22"/>
-          <w:szCs w:val="22"/>
-        </w:rPr>
-        <w:t xml:space="preserve"> the numbers and dividing the total</w:t>
+        <w:t>attained by summing the all of the numbers and dividing the total</w:t>
       </w:r>
       <w:r>
         <w:rPr>
@@ -5497,25 +5206,7 @@
           <w:sz w:val="22"/>
           <w:szCs w:val="22"/>
         </w:rPr>
-        <w:t xml:space="preserve"> you should be able to find these basic features in </w:t>
-      </w:r>
-      <w:proofErr w:type="gramStart"/>
-      <w:r>
-        <w:rPr>
-          <w:rFonts w:ascii="Times New Roman" w:eastAsia="Arial" w:hAnsi="Times New Roman" w:cs="Times New Roman"/>
-          <w:sz w:val="22"/>
-          <w:szCs w:val="22"/>
-        </w:rPr>
-        <w:t>more or less the</w:t>
-      </w:r>
-      <w:proofErr w:type="gramEnd"/>
-      <w:r>
-        <w:rPr>
-          <w:rFonts w:ascii="Times New Roman" w:eastAsia="Arial" w:hAnsi="Times New Roman" w:cs="Times New Roman"/>
-          <w:sz w:val="22"/>
-          <w:szCs w:val="22"/>
-        </w:rPr>
-        <w:t xml:space="preserve"> same location.</w:t>
+        <w:t xml:space="preserve"> you should be able to find these basic features in more or less the same location.</w:t>
       </w:r>
     </w:p>
     <w:sectPr>

</xml_diff>